<commit_message>
release notes document update
</commit_message>
<xml_diff>
--- a/docs/Errata.docx
+++ b/docs/Errata.docx
@@ -131,23 +131,39 @@
             <w:r>
               <w:t>unknown</w:t>
             </w:r>
+          </w:p>
+        </w:tc>
+      </w:tr>
+      <w:tr>
+        <w:tc>
+          <w:tcPr>
+            <w:tcW w:w="4788" w:type="dxa"/>
+          </w:tcPr>
+          <w:p>
+            <w:r>
+              <w:t xml:space="preserve">Google Map fragment not loading in </w:t>
+            </w:r>
+            <w:proofErr w:type="spellStart"/>
+            <w:r>
+              <w:t>apk</w:t>
+            </w:r>
+            <w:proofErr w:type="spellEnd"/>
+            <w:r>
+              <w:t xml:space="preserve"> release still works when building from machine</w:t>
+            </w:r>
+          </w:p>
+        </w:tc>
+        <w:tc>
+          <w:tcPr>
+            <w:tcW w:w="4788" w:type="dxa"/>
+          </w:tcPr>
+          <w:p>
+            <w:r>
+              <w:t>unknown</w:t>
+            </w:r>
             <w:bookmarkStart w:id="0" w:name="_GoBack"/>
             <w:bookmarkEnd w:id="0"/>
           </w:p>
-        </w:tc>
-      </w:tr>
-      <w:tr>
-        <w:tc>
-          <w:tcPr>
-            <w:tcW w:w="4788" w:type="dxa"/>
-          </w:tcPr>
-          <w:p/>
-        </w:tc>
-        <w:tc>
-          <w:tcPr>
-            <w:tcW w:w="4788" w:type="dxa"/>
-          </w:tcPr>
-          <w:p/>
         </w:tc>
       </w:tr>
       <w:tr>

</xml_diff>

<commit_message>
Dynamic Current Location working, added signed apk
</commit_message>
<xml_diff>
--- a/docs/Errata.docx
+++ b/docs/Errata.docx
@@ -83,13 +83,8 @@
             <w:tcW w:w="4788" w:type="dxa"/>
           </w:tcPr>
           <w:p>
-            <w:proofErr w:type="spellStart"/>
-            <w:r>
-              <w:t>Herald!’s</w:t>
-            </w:r>
-            <w:proofErr w:type="spellEnd"/>
-            <w:r>
-              <w:t xml:space="preserve"> timer become inaccurate </w:t>
+            <w:r>
+              <w:t xml:space="preserve">Herald!’s timer become inaccurate </w:t>
             </w:r>
           </w:p>
         </w:tc>
@@ -111,15 +106,7 @@
           </w:tcPr>
           <w:p>
             <w:r>
-              <w:t xml:space="preserve">Code Coverage has not been implemented due to “referencing the external </w:t>
-            </w:r>
-            <w:proofErr w:type="spellStart"/>
-            <w:r>
-              <w:t>google</w:t>
-            </w:r>
-            <w:proofErr w:type="spellEnd"/>
-            <w:r>
-              <w:t xml:space="preserve"> play lib” bug</w:t>
+              <w:t>Code Coverage has not been implemented due to “referencing the external google play lib” bug</w:t>
             </w:r>
           </w:p>
         </w:tc>
@@ -141,28 +128,23 @@
           </w:tcPr>
           <w:p>
             <w:r>
-              <w:t xml:space="preserve">Google Map fragment not loading in </w:t>
-            </w:r>
-            <w:proofErr w:type="spellStart"/>
-            <w:r>
-              <w:t>apk</w:t>
-            </w:r>
-            <w:proofErr w:type="spellEnd"/>
-            <w:r>
-              <w:t xml:space="preserve"> release still works when building from machine</w:t>
-            </w:r>
-          </w:p>
-        </w:tc>
-        <w:tc>
-          <w:tcPr>
-            <w:tcW w:w="4788" w:type="dxa"/>
-          </w:tcPr>
-          <w:p>
-            <w:r>
-              <w:t>unknown</w:t>
+              <w:t>Google Map fragment not loading in apk release;</w:t>
             </w:r>
             <w:bookmarkStart w:id="0" w:name="_GoBack"/>
             <w:bookmarkEnd w:id="0"/>
+            <w:r>
+              <w:t xml:space="preserve"> still works when building from machine</w:t>
+            </w:r>
+          </w:p>
+        </w:tc>
+        <w:tc>
+          <w:tcPr>
+            <w:tcW w:w="4788" w:type="dxa"/>
+          </w:tcPr>
+          <w:p>
+            <w:r>
+              <w:t>Error must lie with the API key or the registration on Google API Console. Further inspection should uncover the solution</w:t>
+            </w:r>
           </w:p>
         </w:tc>
       </w:tr>

</xml_diff>